<commit_message>
setup towerDefense continued and FO/TO continued
</commit_message>
<xml_diff>
--- a/src/main/java/nl/han/ica/towerDefense/media/Tower Defense OOPD FO&TO.docx
+++ b/src/main/java/nl/han/ica/towerDefense/media/Tower Defense OOPD FO&TO.docx
@@ -1733,30 +1733,53 @@
         <w:t>Technisch Ontwerp</w:t>
       </w:r>
     </w:p>
-    <w:p/>
-    <w:p>
-      <w:pPr>
-        <w:pStyle w:val="Heading2"/>
-      </w:pPr>
-      <w:r>
-        <w:t>Enemy</w:t>
-      </w:r>
-    </w:p>
-    <w:p>
-      <w:r>
-        <w:t>Deze klasse volgt een pad aang</w:t>
-      </w:r>
-      <w:r>
-        <w:t>egeven in de tilemap</w:t>
-      </w:r>
-      <w:r>
-        <w:t>, hij verplaatst zichzelf over dit pad met een ingestelde snelheid</w:t>
-      </w:r>
-      <w:r>
-        <w:t>. Wanneer een enemy geraakt wordt door een kogel, wordt er</w:t>
-      </w:r>
-      <w:r>
-        <w:t xml:space="preserve"> schade toegedragen aan de levens van deze enemy. Wanneer de levens van deze enemy 0 bereiken wordt een de waarde afgegeven aan de TowerDefence en bij het saldo toegevoegd, daarna wordt de enemy verwijderd.</w:t>
+    <w:p>
+      <w:r>
+        <w:rPr>
+          <w:noProof/>
+          <w:lang w:eastAsia="nl-NL"/>
+        </w:rPr>
+        <w:drawing>
+          <wp:inline distT="0" distB="0" distL="0" distR="0">
+            <wp:extent cx="5760720" cy="3657600"/>
+            <wp:effectExtent l="0" t="0" r="0" b="0"/>
+            <wp:docPr id="2" name="Picture 2"/>
+            <wp:cNvGraphicFramePr>
+              <a:graphicFrameLocks xmlns:a="http://schemas.openxmlformats.org/drawingml/2006/main" noChangeAspect="1"/>
+            </wp:cNvGraphicFramePr>
+            <a:graphic xmlns:a="http://schemas.openxmlformats.org/drawingml/2006/main">
+              <a:graphicData uri="http://schemas.openxmlformats.org/drawingml/2006/picture">
+                <pic:pic xmlns:pic="http://schemas.openxmlformats.org/drawingml/2006/picture">
+                  <pic:nvPicPr>
+                    <pic:cNvPr id="2" name="TowerDefence V1.png"/>
+                    <pic:cNvPicPr/>
+                  </pic:nvPicPr>
+                  <pic:blipFill>
+                    <a:blip r:embed="rId11" cstate="print">
+                      <a:extLst>
+                        <a:ext uri="{28A0092B-C50C-407E-A947-70E740481C1C}">
+                          <a14:useLocalDpi xmlns:a14="http://schemas.microsoft.com/office/drawing/2010/main" val="0"/>
+                        </a:ext>
+                      </a:extLst>
+                    </a:blip>
+                    <a:stretch>
+                      <a:fillRect/>
+                    </a:stretch>
+                  </pic:blipFill>
+                  <pic:spPr>
+                    <a:xfrm>
+                      <a:off x="0" y="0"/>
+                      <a:ext cx="5760720" cy="3657600"/>
+                    </a:xfrm>
+                    <a:prstGeom prst="rect">
+                      <a:avLst/>
+                    </a:prstGeom>
+                  </pic:spPr>
+                </pic:pic>
+              </a:graphicData>
+            </a:graphic>
+          </wp:inline>
+        </w:drawing>
       </w:r>
       <w:bookmarkStart w:id="13" w:name="_GoBack"/>
       <w:bookmarkEnd w:id="13"/>
@@ -1766,10 +1789,39 @@
         <w:pStyle w:val="Heading2"/>
       </w:pPr>
       <w:r>
+        <w:t>Enemy</w:t>
+      </w:r>
+    </w:p>
+    <w:p>
+      <w:r>
+        <w:t>Deze klasse volgt een pad aang</w:t>
+      </w:r>
+      <w:r>
+        <w:t>egeven in de tilemap</w:t>
+      </w:r>
+      <w:r>
+        <w:t>, hij verplaatst zichzelf over dit pad met een ingestelde snelheid</w:t>
+      </w:r>
+      <w:r>
+        <w:t>. Wanneer een enemy geraakt wordt door een kogel, wordt er</w:t>
+      </w:r>
+      <w:r>
+        <w:t xml:space="preserve"> schade toegedragen aan de levens van deze enemy. Wanneer de levens van deze enemy 0 bereiken wordt een de waarde afgegeven aan de TowerDefence en bij het saldo toegevoegd, daarna wordt de enemy verwijderd.</w:t>
+      </w:r>
+    </w:p>
+    <w:p>
+      <w:pPr>
+        <w:pStyle w:val="Heading2"/>
+      </w:pPr>
+      <w:r>
         <w:t>Tower</w:t>
       </w:r>
     </w:p>
-    <w:p/>
+    <w:p>
+      <w:r>
+        <w:t>Towers kunnen alleen gekocht worden als het saldo van de speler hoog genoeg is, wanneer de tower geplaatst is wordt het bedrag van het saldo afgehaald, voordat de tower geplaatst mag worden wordt het saldo gecheckt. Towers schieten kogels af, met een snelheid die in de klasse staat aangegeven, wanneer er enemies binnen een in de klasse aangegeven afstand zijn.</w:t>
+      </w:r>
+    </w:p>
     <w:p>
       <w:pPr>
         <w:pStyle w:val="Heading2"/>
@@ -1778,9 +1830,13 @@
         <w:t>Kogel</w:t>
       </w:r>
     </w:p>
-    <w:p/>
+    <w:p>
+      <w:r>
+        <w:t>Kogels worden aangeroepen door towers, ze krijgen vanuit de tower een schade variabele meegegeven. Kogels vliegen over het scherm naar de enemy, wanneer de enemy bereikt is vind er een collision plaats, hierbij brengt de kogel schade toe aan de des betreffende enemy waarna de kogel zichzelf verwijderd.</w:t>
+      </w:r>
+    </w:p>
     <w:sectPr>
-      <w:footerReference w:type="default" r:id="rId11"/>
+      <w:footerReference w:type="default" r:id="rId12"/>
       <w:pgSz w:w="11906" w:h="16838"/>
       <w:pgMar w:top="1417" w:right="1417" w:bottom="1417" w:left="1417" w:header="708" w:footer="708" w:gutter="0"/>
       <w:cols w:space="708"/>
@@ -2879,7 +2935,7 @@
 </file>
 
 <file path=customXml/itemProps1.xml><?xml version="1.0" encoding="utf-8"?>
-<ds:datastoreItem xmlns:ds="http://schemas.openxmlformats.org/officeDocument/2006/customXml" ds:itemID="{9B4074A1-EF44-4DD1-ABA8-9E158D6159E6}">
+<ds:datastoreItem xmlns:ds="http://schemas.openxmlformats.org/officeDocument/2006/customXml" ds:itemID="{1D66509E-0CD0-4F38-8CE3-21158BA3E649}">
   <ds:schemaRefs>
     <ds:schemaRef ds:uri="http://schemas.openxmlformats.org/officeDocument/2006/bibliography"/>
   </ds:schemaRefs>

</xml_diff>